<commit_message>
r1.0: Running basic gwas out of the VM
</commit_message>
<xml_diff>
--- a/paper/workflow-gwas-spanish-summary-ccbcol.docx
+++ b/paper/workflow-gwas-spanish-summary-ccbcol.docx
@@ -220,10 +220,9 @@
       </w:r>
     </w:p>
     <w:sectPr>
-      <w:footerReference w:type="default" r:id="rId2"/>
       <w:type w:val="nextPage"/>
-      <w:pgSz w:w="12280" w:h="15900"/>
-      <w:pgMar w:left="1707" w:right="1707" w:header="0" w:top="1707" w:footer="720" w:bottom="1707" w:gutter="0"/>
+      <w:pgSz w:w="12283" w:h="15898"/>
+      <w:pgMar w:left="1707" w:right="1707" w:header="0" w:top="1707" w:footer="0" w:bottom="720" w:gutter="0"/>
       <w:pgNumType w:fmt="decimal"/>
       <w:formProt w:val="false"/>
       <w:textDirection w:val="lrTb"/>
@@ -231,48 +230,6 @@
     </w:sectPr>
   </w:body>
 </w:document>
-</file>
-
-<file path=word/footer1.xml><?xml version="1.0" encoding="utf-8"?>
-<w:ftr xmlns:o="urn:schemas-microsoft-com:office:office" xmlns:r="http://schemas.openxmlformats.org/officeDocument/2006/relationships" xmlns:v="urn:schemas-microsoft-com:vml" xmlns:w="http://schemas.openxmlformats.org/wordprocessingml/2006/main" xmlns:w10="urn:schemas-microsoft-com:office:word" xmlns:wp="http://schemas.openxmlformats.org/drawingml/2006/wordprocessingDrawing" xmlns:wps="http://schemas.microsoft.com/office/word/2010/wordprocessingShape" xmlns:wpg="http://schemas.microsoft.com/office/word/2010/wordprocessingGroup" xmlns:mc="http://schemas.openxmlformats.org/markup-compatibility/2006" xmlns:wp14="http://schemas.microsoft.com/office/word/2010/wordprocessingDrawing" xmlns:w14="http://schemas.microsoft.com/office/word/2010/wordml" mc:Ignorable="w14 wp14">
-  <w:p>
-    <w:pPr>
-      <w:pStyle w:val="Normal"/>
-      <w:jc w:val="center"/>
-      <w:rPr/>
-    </w:pPr>
-    <w:r>
-      <w:rPr>
-        <w:sz w:val="20"/>
-      </w:rPr>
-      <w:fldChar w:fldCharType="begin"/>
-    </w:r>
-    <w:r>
-      <w:rPr>
-        <w:sz w:val="20"/>
-      </w:rPr>
-      <w:instrText> PAGE </w:instrText>
-    </w:r>
-    <w:r>
-      <w:rPr>
-        <w:sz w:val="20"/>
-      </w:rPr>
-      <w:fldChar w:fldCharType="separate"/>
-    </w:r>
-    <w:r>
-      <w:rPr>
-        <w:sz w:val="20"/>
-      </w:rPr>
-      <w:t>1</w:t>
-    </w:r>
-    <w:r>
-      <w:rPr>
-        <w:sz w:val="20"/>
-      </w:rPr>
-      <w:fldChar w:fldCharType="end"/>
-    </w:r>
-  </w:p>
-</w:ftr>
 </file>
 
 <file path=word/styles.xml><?xml version="1.0" encoding="utf-8"?>
@@ -801,8 +758,8 @@
       <w:lang w:val="en-US" w:eastAsia="zh-CN" w:bidi="hi-IN"/>
     </w:rPr>
   </w:style>
-  <w:style w:type="paragraph" w:styleId="List1">
-    <w:name w:val="List 2"/>
+  <w:style w:type="paragraph" w:styleId="List2">
+    <w:name w:val="List Bullet 3"/>
     <w:basedOn w:val="Normal"/>
     <w:pPr>
       <w:widowControl/>

</xml_diff>